<commit_message>
041719 updated val PrivateWall
</commit_message>
<xml_diff>
--- a/What is needed to complete assignments like Private Wall in Flask.docx
+++ b/What is needed to complete assignments like Private Wall in Flask.docx
@@ -3,49 +3,112 @@
 <w:document xmlns:ve="http://schemas.openxmlformats.org/markup-compatibility/2006" xmlns:o="urn:schemas-microsoft-com:office:office" xmlns:r="http://schemas.openxmlformats.org/officeDocument/2006/relationships" xmlns:m="http://schemas.openxmlformats.org/officeDocument/2006/math" xmlns:v="urn:schemas-microsoft-com:vml" xmlns:wp="http://schemas.openxmlformats.org/drawingml/2006/wordprocessingDrawing" xmlns:w10="urn:schemas-microsoft-com:office:word" xmlns:w="http://schemas.openxmlformats.org/wordprocessingml/2006/main" xmlns:wne="http://schemas.microsoft.com/office/word/2006/wordml">
   <w:body>
     <w:p>
-      <w:r>
+      <w:pPr>
+        <w:rPr>
+          <w:sz w:val="28"/>
+        </w:rPr>
+      </w:pPr>
+      <w:r>
+        <w:rPr>
+          <w:sz w:val="28"/>
+        </w:rPr>
         <w:t>What is needed to complete assignments like Private Wall in Flask?</w:t>
       </w:r>
     </w:p>
-    <w:p/>
-    <w:p>
-      <w:r>
+    <w:p>
+      <w:pPr>
+        <w:rPr>
+          <w:sz w:val="28"/>
+        </w:rPr>
+      </w:pPr>
+    </w:p>
+    <w:p>
+      <w:pPr>
+        <w:rPr>
+          <w:sz w:val="28"/>
+        </w:rPr>
+      </w:pPr>
+      <w:r>
+        <w:rPr>
+          <w:sz w:val="28"/>
+        </w:rPr>
         <w:t xml:space="preserve">I thought it would help </w:t>
       </w:r>
       <w:proofErr w:type="gramStart"/>
       <w:r>
+        <w:rPr>
+          <w:sz w:val="28"/>
+        </w:rPr>
         <w:t>me,</w:t>
       </w:r>
       <w:proofErr w:type="gramEnd"/>
       <w:r>
+        <w:rPr>
+          <w:sz w:val="28"/>
+        </w:rPr>
         <w:t xml:space="preserve"> and maybe others if I listed this up as a checklist.  If I missed anything, please let me know.  I think I understand the concepts of each of these (still trying to assemble guidelines for route design)</w:t>
       </w:r>
     </w:p>
-    <w:p/>
-    <w:p>
-      <w:r>
+    <w:p>
+      <w:pPr>
+        <w:rPr>
+          <w:sz w:val="28"/>
+        </w:rPr>
+      </w:pPr>
+    </w:p>
+    <w:p>
+      <w:pPr>
+        <w:rPr>
+          <w:sz w:val="28"/>
+        </w:rPr>
+      </w:pPr>
+      <w:r>
+        <w:rPr>
+          <w:sz w:val="28"/>
+        </w:rPr>
         <w:t>Did I miss anything?</w:t>
       </w:r>
     </w:p>
-    <w:p/>
-    <w:p>
-      <w:pPr>
-        <w:pStyle w:val="ListParagraph"/>
-        <w:numPr>
-          <w:ilvl w:val="0"/>
-          <w:numId w:val="1"/>
-        </w:numPr>
-      </w:pPr>
-      <w:r>
+    <w:p>
+      <w:pPr>
+        <w:rPr>
+          <w:sz w:val="28"/>
+        </w:rPr>
+      </w:pPr>
+    </w:p>
+    <w:p>
+      <w:pPr>
+        <w:pStyle w:val="ListParagraph"/>
+        <w:numPr>
+          <w:ilvl w:val="0"/>
+          <w:numId w:val="1"/>
+        </w:numPr>
+        <w:rPr>
+          <w:sz w:val="28"/>
+        </w:rPr>
+      </w:pPr>
+      <w:r>
+        <w:rPr>
+          <w:sz w:val="28"/>
+        </w:rPr>
         <w:t xml:space="preserve">Basics on what Flask is and what is needed such as:  </w:t>
       </w:r>
       <w:r>
+        <w:rPr>
+          <w:sz w:val="28"/>
+        </w:rPr>
         <w:t>from flask import Flask</w:t>
       </w:r>
       <w:r>
+        <w:rPr>
+          <w:sz w:val="28"/>
+        </w:rPr>
         <w:t xml:space="preserve">  </w:t>
       </w:r>
       <w:r>
+        <w:rPr>
+          <w:sz w:val="28"/>
+        </w:rPr>
         <w:t>app = Flask(__name__)</w:t>
       </w:r>
     </w:p>
@@ -56,8 +119,14 @@
           <w:ilvl w:val="0"/>
           <w:numId w:val="1"/>
         </w:numPr>
-      </w:pPr>
-      <w:r>
+        <w:rPr>
+          <w:sz w:val="28"/>
+        </w:rPr>
+      </w:pPr>
+      <w:r>
+        <w:rPr>
+          <w:sz w:val="28"/>
+        </w:rPr>
         <w:t>Route design</w:t>
       </w:r>
     </w:p>
@@ -68,13 +137,22 @@
           <w:ilvl w:val="0"/>
           <w:numId w:val="1"/>
         </w:numPr>
+        <w:rPr>
+          <w:sz w:val="28"/>
+        </w:rPr>
       </w:pPr>
       <w:proofErr w:type="spellStart"/>
       <w:r>
+        <w:rPr>
+          <w:sz w:val="28"/>
+        </w:rPr>
         <w:t>Bcrypt</w:t>
       </w:r>
       <w:proofErr w:type="spellEnd"/>
       <w:r>
+        <w:rPr>
+          <w:sz w:val="28"/>
+        </w:rPr>
         <w:t xml:space="preserve"> for password hashing</w:t>
       </w:r>
     </w:p>
@@ -85,16 +163,28 @@
           <w:ilvl w:val="0"/>
           <w:numId w:val="1"/>
         </w:numPr>
-      </w:pPr>
-      <w:r>
+        <w:rPr>
+          <w:sz w:val="28"/>
+        </w:rPr>
+      </w:pPr>
+      <w:r>
+        <w:rPr>
+          <w:sz w:val="28"/>
+        </w:rPr>
         <w:t>Python</w:t>
       </w:r>
       <w:proofErr w:type="gramStart"/>
       <w:r>
+        <w:rPr>
+          <w:sz w:val="28"/>
+        </w:rPr>
         <w:t>..</w:t>
       </w:r>
       <w:proofErr w:type="gramEnd"/>
       <w:r>
+        <w:rPr>
+          <w:sz w:val="28"/>
+        </w:rPr>
         <w:t>especially logic, and lists/lists of dictionaries</w:t>
       </w:r>
     </w:p>
@@ -105,13 +195,22 @@
           <w:ilvl w:val="0"/>
           <w:numId w:val="1"/>
         </w:numPr>
+        <w:rPr>
+          <w:sz w:val="28"/>
+        </w:rPr>
       </w:pPr>
       <w:proofErr w:type="spellStart"/>
       <w:r>
+        <w:rPr>
+          <w:sz w:val="28"/>
+        </w:rPr>
         <w:t>Jinja</w:t>
       </w:r>
       <w:proofErr w:type="spellEnd"/>
       <w:r>
+        <w:rPr>
+          <w:sz w:val="28"/>
+        </w:rPr>
         <w:t xml:space="preserve"> and when it does not work like Python…is needed for displaying data in html</w:t>
       </w:r>
     </w:p>
@@ -122,8 +221,14 @@
           <w:ilvl w:val="0"/>
           <w:numId w:val="1"/>
         </w:numPr>
-      </w:pPr>
-      <w:r>
+        <w:rPr>
+          <w:sz w:val="28"/>
+        </w:rPr>
+      </w:pPr>
+      <w:r>
+        <w:rPr>
+          <w:sz w:val="28"/>
+        </w:rPr>
         <w:t>Database:  creating schema, SQL queries, ERDs, connecting and obtaining dictionaries using mysqlconnection.py</w:t>
       </w:r>
     </w:p>
@@ -134,8 +239,14 @@
           <w:ilvl w:val="0"/>
           <w:numId w:val="1"/>
         </w:numPr>
-      </w:pPr>
-      <w:r>
+        <w:rPr>
+          <w:sz w:val="28"/>
+        </w:rPr>
+      </w:pPr>
+      <w:r>
+        <w:rPr>
+          <w:sz w:val="28"/>
+        </w:rPr>
         <w:t>Enough html and CSS to display what is needed</w:t>
       </w:r>
     </w:p>
@@ -146,8 +257,14 @@
           <w:ilvl w:val="0"/>
           <w:numId w:val="1"/>
         </w:numPr>
-      </w:pPr>
-      <w:r>
+        <w:rPr>
+          <w:sz w:val="28"/>
+        </w:rPr>
+      </w:pPr>
+      <w:r>
+        <w:rPr>
+          <w:sz w:val="28"/>
+        </w:rPr>
         <w:t>Use of flash messages including categories</w:t>
       </w:r>
     </w:p>
@@ -158,8 +275,14 @@
           <w:ilvl w:val="0"/>
           <w:numId w:val="1"/>
         </w:numPr>
-      </w:pPr>
-      <w:r>
+        <w:rPr>
+          <w:sz w:val="28"/>
+        </w:rPr>
+      </w:pPr>
+      <w:r>
+        <w:rPr>
+          <w:sz w:val="28"/>
+        </w:rPr>
         <w:t>Reading, writing, clearing session cookies/key-value pairs</w:t>
       </w:r>
     </w:p>
@@ -170,16 +293,28 @@
           <w:ilvl w:val="0"/>
           <w:numId w:val="1"/>
         </w:numPr>
-      </w:pPr>
-      <w:r>
+        <w:rPr>
+          <w:sz w:val="28"/>
+        </w:rPr>
+      </w:pPr>
+      <w:r>
+        <w:rPr>
+          <w:sz w:val="28"/>
+        </w:rPr>
         <w:t xml:space="preserve">Sending and accessing data returned from web forms using </w:t>
       </w:r>
       <w:proofErr w:type="spellStart"/>
       <w:r>
+        <w:rPr>
+          <w:sz w:val="28"/>
+        </w:rPr>
         <w:t>request.form</w:t>
       </w:r>
       <w:proofErr w:type="spellEnd"/>
       <w:r>
+        <w:rPr>
+          <w:sz w:val="28"/>
+        </w:rPr>
         <w:t xml:space="preserve">---including input type=”hidden” </w:t>
       </w:r>
     </w:p>
@@ -190,8 +325,14 @@
           <w:ilvl w:val="0"/>
           <w:numId w:val="1"/>
         </w:numPr>
-      </w:pPr>
-      <w:r>
+        <w:rPr>
+          <w:sz w:val="28"/>
+        </w:rPr>
+      </w:pPr>
+      <w:r>
+        <w:rPr>
+          <w:sz w:val="28"/>
+        </w:rPr>
         <w:t>Use of anchor tags including sending data “variables” as GET</w:t>
       </w:r>
     </w:p>
@@ -202,12 +343,24 @@
           <w:ilvl w:val="0"/>
           <w:numId w:val="1"/>
         </w:numPr>
-      </w:pPr>
-      <w:r>
+        <w:rPr>
+          <w:sz w:val="28"/>
+        </w:rPr>
+      </w:pPr>
+      <w:r>
+        <w:rPr>
+          <w:sz w:val="28"/>
+        </w:rPr>
         <w:t>Various concepts such as validation and …</w:t>
       </w:r>
     </w:p>
-    <w:p/>
+    <w:p>
+      <w:pPr>
+        <w:rPr>
+          <w:sz w:val="28"/>
+        </w:rPr>
+      </w:pPr>
+    </w:p>
     <w:p/>
     <w:sectPr>
       <w:pgSz w:w="12240" w:h="15840"/>

</xml_diff>